<commit_message>
Update tender management project
</commit_message>
<xml_diff>
--- a/Offers/Templates/GarantiDavet.docx
+++ b/Offers/Templates/GarantiDavet.docx
@@ -273,21 +273,21 @@
     <w:tbl>
       <w:tblPr>
         <w:tblStyle w:val="a1"/>
-        <w:tblW w:w="5604" w:type="dxa"/>
+        <w:tblW w:w="7511" w:type="dxa"/>
         <w:tblInd w:w="33" w:type="dxa"/>
         <w:tblLayout w:type="fixed"/>
         <w:tblLook w:val="0000" w:firstRow="0" w:lastRow="0" w:firstColumn="0" w:lastColumn="0" w:noHBand="0" w:noVBand="0"/>
       </w:tblPr>
       <w:tblGrid>
-        <w:gridCol w:w="5604"/>
+        <w:gridCol w:w="7511"/>
       </w:tblGrid>
       <w:tr>
         <w:trPr>
-          <w:trHeight w:val="338"/>
+          <w:trHeight w:val="366"/>
         </w:trPr>
         <w:tc>
           <w:tcPr>
-            <w:tcW w:w="5604" w:type="dxa"/>
+            <w:tcW w:w="7511" w:type="dxa"/>
           </w:tcPr>
           <w:p>
             <w:pPr>
@@ -299,49 +299,38 @@
                 <w:between w:val="nil"/>
               </w:pBdr>
               <w:ind w:right="56"/>
-              <w:jc w:val="center"/>
-              <w:rPr>
-                <w:color w:val="000000"/>
-                <w:sz w:val="24"/>
-                <w:szCs w:val="24"/>
-              </w:rPr>
-            </w:pPr>
-            <w:r>
-              <w:rPr>
-                <w:color w:val="000000"/>
-                <w:sz w:val="24"/>
-                <w:szCs w:val="24"/>
-              </w:rPr>
-              <w:t xml:space="preserve">Garanti Tarımsal </w:t>
-            </w:r>
-            <w:proofErr w:type="gramStart"/>
-            <w:r>
-              <w:rPr>
-                <w:color w:val="000000"/>
-                <w:sz w:val="24"/>
-                <w:szCs w:val="24"/>
-              </w:rPr>
-              <w:t>Danışmanlık -</w:t>
-            </w:r>
-            <w:proofErr w:type="gramEnd"/>
-            <w:r>
-              <w:rPr>
-                <w:color w:val="000000"/>
-                <w:sz w:val="24"/>
-                <w:szCs w:val="24"/>
-              </w:rPr>
-              <w:t xml:space="preserve"> Mesut ŞAHAN</w:t>
+              <w:rPr>
+                <w:color w:val="000000"/>
+                <w:sz w:val="24"/>
+                <w:szCs w:val="24"/>
+              </w:rPr>
+            </w:pPr>
+            <w:r>
+              <w:rPr>
+                <w:color w:val="000000"/>
+                <w:sz w:val="24"/>
+                <w:szCs w:val="24"/>
+              </w:rPr>
+              <w:t xml:space="preserve">        </w:t>
+            </w:r>
+            <w:r>
+              <w:rPr>
+                <w:color w:val="000000"/>
+                <w:sz w:val="24"/>
+                <w:szCs w:val="24"/>
+              </w:rPr>
+              <w:t>Garanti Tarımsal Danışmanlık - Mesut ŞAHAN</w:t>
             </w:r>
           </w:p>
         </w:tc>
       </w:tr>
       <w:tr>
         <w:trPr>
-          <w:trHeight w:val="338"/>
+          <w:trHeight w:val="366"/>
         </w:trPr>
         <w:tc>
           <w:tcPr>
-            <w:tcW w:w="5604" w:type="dxa"/>
+            <w:tcW w:w="7511" w:type="dxa"/>
           </w:tcPr>
           <w:p>
             <w:pPr>
@@ -353,56 +342,59 @@
                 <w:between w:val="nil"/>
               </w:pBdr>
               <w:spacing w:before="21"/>
-              <w:jc w:val="center"/>
-              <w:rPr>
-                <w:color w:val="000000"/>
-                <w:sz w:val="24"/>
-                <w:szCs w:val="24"/>
-              </w:rPr>
-            </w:pPr>
-            <w:r>
-              <w:rPr>
-                <w:color w:val="000000"/>
-                <w:sz w:val="24"/>
-                <w:szCs w:val="24"/>
-              </w:rPr>
-              <w:t xml:space="preserve">Özdemirci Mah. 1002 </w:t>
-            </w:r>
-            <w:proofErr w:type="spellStart"/>
-            <w:r>
-              <w:rPr>
-                <w:color w:val="000000"/>
-                <w:sz w:val="24"/>
-                <w:szCs w:val="24"/>
-              </w:rPr>
-              <w:t>Sk</w:t>
-            </w:r>
-            <w:proofErr w:type="spellEnd"/>
-            <w:r>
-              <w:rPr>
-                <w:color w:val="000000"/>
-                <w:sz w:val="24"/>
-                <w:szCs w:val="24"/>
-              </w:rPr>
-              <w:t xml:space="preserve">. </w:t>
-            </w:r>
-            <w:proofErr w:type="gramStart"/>
-            <w:r>
-              <w:rPr>
-                <w:color w:val="000000"/>
-                <w:sz w:val="24"/>
-                <w:szCs w:val="24"/>
-              </w:rPr>
-              <w:t>No :</w:t>
-            </w:r>
-            <w:proofErr w:type="gramEnd"/>
-            <w:r>
-              <w:rPr>
-                <w:color w:val="000000"/>
-                <w:sz w:val="24"/>
-                <w:szCs w:val="24"/>
-              </w:rPr>
-              <w:t xml:space="preserve"> 5 Çivril / Denizli</w:t>
+              <w:rPr>
+                <w:color w:val="000000"/>
+                <w:sz w:val="24"/>
+                <w:szCs w:val="24"/>
+              </w:rPr>
+            </w:pPr>
+            <w:r>
+              <w:rPr>
+                <w:color w:val="000000"/>
+                <w:sz w:val="24"/>
+                <w:szCs w:val="24"/>
+              </w:rPr>
+              <w:t xml:space="preserve">        </w:t>
+            </w:r>
+            <w:r>
+              <w:rPr>
+                <w:color w:val="000000"/>
+                <w:sz w:val="24"/>
+                <w:szCs w:val="24"/>
+              </w:rPr>
+              <w:t>Özdemirci Mah. 100</w:t>
+            </w:r>
+            <w:r>
+              <w:rPr>
+                <w:color w:val="000000"/>
+                <w:sz w:val="24"/>
+                <w:szCs w:val="24"/>
+              </w:rPr>
+              <w:t>3</w:t>
+            </w:r>
+            <w:r>
+              <w:rPr>
+                <w:color w:val="000000"/>
+                <w:sz w:val="24"/>
+                <w:szCs w:val="24"/>
+              </w:rPr>
+              <w:t xml:space="preserve"> Sk. No : </w:t>
+            </w:r>
+            <w:r>
+              <w:rPr>
+                <w:color w:val="000000"/>
+                <w:sz w:val="24"/>
+                <w:szCs w:val="24"/>
+              </w:rPr>
+              <w:t>2 İç Kapı No:1</w:t>
+            </w:r>
+            <w:r>
+              <w:rPr>
+                <w:color w:val="000000"/>
+                <w:sz w:val="24"/>
+                <w:szCs w:val="24"/>
+              </w:rPr>
+              <w:t xml:space="preserve"> Çivril / Denizli</w:t>
             </w:r>
           </w:p>
         </w:tc>
@@ -827,7 +819,6 @@
                 <w:szCs w:val="24"/>
               </w:rPr>
             </w:pPr>
-            <w:proofErr w:type="gramStart"/>
             <w:r>
               <w:rPr>
                 <w:color w:val="000000"/>
@@ -836,7 +827,6 @@
               </w:rPr>
               <w:t>Telefon :</w:t>
             </w:r>
-            <w:proofErr w:type="gramEnd"/>
           </w:p>
         </w:tc>
         <w:tc>
@@ -967,23 +957,13 @@
                 <w:szCs w:val="24"/>
               </w:rPr>
             </w:pPr>
-            <w:proofErr w:type="gramStart"/>
-            <w:r>
-              <w:rPr>
-                <w:color w:val="000000"/>
-                <w:sz w:val="24"/>
-                <w:szCs w:val="24"/>
-              </w:rPr>
-              <w:t>e</w:t>
-            </w:r>
-            <w:proofErr w:type="gramEnd"/>
-            <w:r>
-              <w:rPr>
-                <w:color w:val="000000"/>
-                <w:sz w:val="24"/>
-                <w:szCs w:val="24"/>
-              </w:rPr>
-              <w:t>-posta :</w:t>
+            <w:r>
+              <w:rPr>
+                <w:color w:val="000000"/>
+                <w:sz w:val="24"/>
+                <w:szCs w:val="24"/>
+              </w:rPr>
+              <w:t>e-posta :</w:t>
             </w:r>
           </w:p>
         </w:tc>
@@ -2227,25 +2207,7 @@
                 <w:sz w:val="24"/>
                 <w:szCs w:val="24"/>
               </w:rPr>
-              <w:t>- Çok ortaklı anonim şirket ise; ortaklık yapısını gösteren belge olarak son olağan genel kurula ait Ticaret Sicil Müdürlüğü, noter veya ilgili Bakanlık tarafından atanan komiser tarafından onaylanmış “</w:t>
-            </w:r>
-            <w:proofErr w:type="spellStart"/>
-            <w:r>
-              <w:rPr>
-                <w:color w:val="000000"/>
-                <w:sz w:val="24"/>
-                <w:szCs w:val="24"/>
-              </w:rPr>
-              <w:t>Hazirun</w:t>
-            </w:r>
-            <w:proofErr w:type="spellEnd"/>
-            <w:r>
-              <w:rPr>
-                <w:color w:val="000000"/>
-                <w:sz w:val="24"/>
-                <w:szCs w:val="24"/>
-              </w:rPr>
-              <w:t xml:space="preserve"> Cetveli" (son genel kurul katılım cetveli),</w:t>
+              <w:t>- Çok ortaklı anonim şirket ise; ortaklık yapısını gösteren belge olarak son olağan genel kurula ait Ticaret Sicil Müdürlüğü, noter veya ilgili Bakanlık tarafından atanan komiser tarafından onaylanmış “Hazirun Cetveli" (son genel kurul katılım cetveli),</w:t>
             </w:r>
           </w:p>
         </w:tc>
@@ -2359,25 +2321,7 @@
                 <w:sz w:val="24"/>
                 <w:szCs w:val="24"/>
               </w:rPr>
-              <w:t xml:space="preserve">- Gerçek kişi ise; </w:t>
-            </w:r>
-            <w:proofErr w:type="gramStart"/>
-            <w:r>
-              <w:rPr>
-                <w:color w:val="000000"/>
-                <w:sz w:val="24"/>
-                <w:szCs w:val="24"/>
-              </w:rPr>
-              <w:t>TC</w:t>
-            </w:r>
-            <w:proofErr w:type="gramEnd"/>
-            <w:r>
-              <w:rPr>
-                <w:color w:val="000000"/>
-                <w:sz w:val="24"/>
-                <w:szCs w:val="24"/>
-              </w:rPr>
-              <w:t xml:space="preserve"> Kimlik Numarasının yer aldığı “Nüfus Cüzdanı Fotokopisi” veya “Nüfus Kayıt Sureti”,</w:t>
+              <w:t>- Gerçek kişi ise; TC Kimlik Numarasının yer aldığı “Nüfus Cüzdanı Fotokopisi” veya “Nüfus Kayıt Sureti”,</w:t>
             </w:r>
           </w:p>
         </w:tc>
@@ -2568,25 +2512,7 @@
                 <w:sz w:val="24"/>
                 <w:szCs w:val="24"/>
               </w:rPr>
-              <w:t xml:space="preserve">- Esnaf ve Sanatkârlar Odasına Üye ise; Esnaf ve Sanatkârlar Odasından </w:t>
-            </w:r>
-            <w:proofErr w:type="spellStart"/>
-            <w:r>
-              <w:rPr>
-                <w:color w:val="000000"/>
-                <w:sz w:val="24"/>
-                <w:szCs w:val="24"/>
-              </w:rPr>
-              <w:t>TKDK’nın</w:t>
-            </w:r>
-            <w:proofErr w:type="spellEnd"/>
-            <w:r>
-              <w:rPr>
-                <w:color w:val="000000"/>
-                <w:sz w:val="24"/>
-                <w:szCs w:val="24"/>
-              </w:rPr>
-              <w:t xml:space="preserve"> başvuru çağrısına çıktığı tarihten sonra alınmış “Mesleki Faaliyet Belgesi”,</w:t>
+              <w:t>- Esnaf ve Sanatkârlar Odasına Üye ise; Esnaf ve Sanatkârlar Odasından TKDK’nın başvuru çağrısına çıktığı tarihten sonra alınmış “Mesleki Faaliyet Belgesi”,</w:t>
             </w:r>
           </w:p>
         </w:tc>
@@ -2643,43 +2569,7 @@
                 <w:sz w:val="24"/>
                 <w:szCs w:val="24"/>
               </w:rPr>
-              <w:t xml:space="preserve">- Serbest mühendis veya müşavir statüsünde gerçek kişi ise; bağlı olduğu meslek odasından alınmış </w:t>
-            </w:r>
-            <w:proofErr w:type="spellStart"/>
-            <w:r>
-              <w:rPr>
-                <w:color w:val="000000"/>
-                <w:sz w:val="24"/>
-                <w:szCs w:val="24"/>
-              </w:rPr>
-              <w:t>TKDK’nın</w:t>
-            </w:r>
-            <w:proofErr w:type="spellEnd"/>
-            <w:r>
-              <w:rPr>
-                <w:color w:val="000000"/>
-                <w:sz w:val="24"/>
-                <w:szCs w:val="24"/>
-              </w:rPr>
-              <w:t xml:space="preserve"> başvuru çağrısına çıktığı yıla ait “Serbest Müşavirlik Mühendislik Büro Tescil </w:t>
-            </w:r>
-            <w:proofErr w:type="spellStart"/>
-            <w:r>
-              <w:rPr>
-                <w:color w:val="000000"/>
-                <w:sz w:val="24"/>
-                <w:szCs w:val="24"/>
-              </w:rPr>
-              <w:t>Belgesi”nin</w:t>
-            </w:r>
-            <w:proofErr w:type="spellEnd"/>
-            <w:r>
-              <w:rPr>
-                <w:color w:val="000000"/>
-                <w:sz w:val="24"/>
-                <w:szCs w:val="24"/>
-              </w:rPr>
-              <w:t xml:space="preserve"> fotokopisi,</w:t>
+              <w:t>- Serbest mühendis veya müşavir statüsünde gerçek kişi ise; bağlı olduğu meslek odasından alınmış TKDK’nın başvuru çağrısına çıktığı yıla ait “Serbest Müşavirlik Mühendislik Büro Tescil Belgesi”nin fotokopisi,</w:t>
             </w:r>
           </w:p>
         </w:tc>
@@ -3114,34 +3004,15 @@
                 <w:sz w:val="24"/>
                 <w:szCs w:val="24"/>
               </w:rPr>
-              <w:t xml:space="preserve">“Teklif Alma Kuralları </w:t>
-            </w:r>
-            <w:proofErr w:type="spellStart"/>
-            <w:r>
-              <w:rPr>
-                <w:b/>
-                <w:color w:val="000000"/>
-                <w:sz w:val="24"/>
-                <w:szCs w:val="24"/>
-              </w:rPr>
-              <w:t>Rehberi”</w:t>
-            </w:r>
-            <w:r>
-              <w:rPr>
-                <w:color w:val="000000"/>
-                <w:sz w:val="24"/>
-                <w:szCs w:val="24"/>
-              </w:rPr>
-              <w:t>ne</w:t>
-            </w:r>
-            <w:proofErr w:type="spellEnd"/>
-            <w:r>
-              <w:rPr>
-                <w:color w:val="000000"/>
-                <w:sz w:val="24"/>
-                <w:szCs w:val="24"/>
-              </w:rPr>
-              <w:t xml:space="preserve"> uygun olarak hazırlanmalıdır. Bu davet mektubunda belirtilmeyen hususlarda da aynı rehberdeki kurallar ve koşullar geçerli olup, bu çerçevede teklif hazırlanmalıdır.</w:t>
+              <w:t>“Teklif Alma Kuralları Rehberi”</w:t>
+            </w:r>
+            <w:r>
+              <w:rPr>
+                <w:color w:val="000000"/>
+                <w:sz w:val="24"/>
+                <w:szCs w:val="24"/>
+              </w:rPr>
+              <w:t>ne uygun olarak hazırlanmalıdır. Bu davet mektubunda belirtilmeyen hususlarda da aynı rehberdeki kurallar ve koşullar geçerli olup, bu çerçevede teklif hazırlanmalıdır.</w:t>
             </w:r>
           </w:p>
         </w:tc>
@@ -3228,25 +3099,7 @@
                 <w:sz w:val="24"/>
                 <w:szCs w:val="24"/>
               </w:rPr>
-              <w:t xml:space="preserve"> günü saat </w:t>
-            </w:r>
-            <w:proofErr w:type="spellStart"/>
-            <w:r>
-              <w:rPr>
-                <w:color w:val="000000"/>
-                <w:sz w:val="24"/>
-                <w:szCs w:val="24"/>
-              </w:rPr>
-              <w:t>AA'a</w:t>
-            </w:r>
-            <w:proofErr w:type="spellEnd"/>
-            <w:r>
-              <w:rPr>
-                <w:color w:val="000000"/>
-                <w:sz w:val="24"/>
-                <w:szCs w:val="24"/>
-              </w:rPr>
-              <w:t xml:space="preserve"> kadar davet mektubunda belirtilen adreste olacak şekilde elden veya kargo aracılığı ile veya posta ile zarf içerisinde teslim edilecektir. Teklif faks veya e-posta yoluyla da gönderebilir ancak, imzalı kaşeli orijinallerini son teklif verme tarihinden önce tarafıma teslim edilmek zorundadırlar. Postadaki gecikmeler dikkate alınmayacaktır.</w:t>
+              <w:t xml:space="preserve"> günü saat AA'a kadar davet mektubunda belirtilen adreste olacak şekilde elden veya kargo aracılığı ile veya posta ile zarf içerisinde teslim edilecektir. Teklif faks veya e-posta yoluyla da gönderebilir ancak, imzalı kaşeli orijinallerini son teklif verme tarihinden önce tarafıma teslim edilmek zorundadırlar. Postadaki gecikmeler dikkate alınmayacaktır.</w:t>
             </w:r>
           </w:p>
         </w:tc>

</xml_diff>